<commit_message>
spell check fixed link
</commit_message>
<xml_diff>
--- a/Homeworks/Homework_4.docx
+++ b/Homeworks/Homework_4.docx
@@ -123,23 +123,7 @@
           <w:rFonts w:ascii="Times New Roman" w:hAnsi="Times New Roman"/>
           <w:szCs w:val="24"/>
         </w:rPr>
-        <w:t>(called ‘</w:t>
-      </w:r>
-      <w:proofErr w:type="spellStart"/>
-      <w:r>
-        <w:rPr>
-          <w:rFonts w:ascii="Times New Roman" w:hAnsi="Times New Roman"/>
-          <w:szCs w:val="24"/>
-        </w:rPr>
-        <w:t>betacar</w:t>
-      </w:r>
-      <w:proofErr w:type="spellEnd"/>
-      <w:r>
-        <w:rPr>
-          <w:rFonts w:ascii="Times New Roman" w:hAnsi="Times New Roman"/>
-          <w:szCs w:val="24"/>
-        </w:rPr>
-        <w:t xml:space="preserve">’) </w:t>
+        <w:t xml:space="preserve">(called ‘betacar’) </w:t>
       </w:r>
       <w:r>
         <w:rPr>
@@ -210,23 +194,7 @@
           <w:rFonts w:ascii="Times New Roman" w:hAnsi="Times New Roman"/>
           <w:szCs w:val="24"/>
         </w:rPr>
-        <w:t xml:space="preserve">Download the </w:t>
-      </w:r>
-      <w:proofErr w:type="spellStart"/>
-      <w:r>
-        <w:rPr>
-          <w:rFonts w:ascii="Times New Roman" w:hAnsi="Times New Roman"/>
-          <w:szCs w:val="24"/>
-        </w:rPr>
-        <w:t>FEV_missing.rda</w:t>
-      </w:r>
-      <w:proofErr w:type="spellEnd"/>
-      <w:r>
-        <w:rPr>
-          <w:rFonts w:ascii="Times New Roman" w:hAnsi="Times New Roman"/>
-          <w:szCs w:val="24"/>
-        </w:rPr>
-        <w:t xml:space="preserve"> r data file from Canvas. </w:t>
+        <w:t xml:space="preserve">Download the FEV_missing.rda r data file from Canvas. </w:t>
       </w:r>
     </w:p>
     <w:p>
@@ -248,23 +216,7 @@
           <w:rFonts w:ascii="Times New Roman" w:hAnsi="Times New Roman"/>
           <w:szCs w:val="24"/>
         </w:rPr>
-        <w:t xml:space="preserve">Plot the relationship between the </w:t>
-      </w:r>
-      <w:proofErr w:type="spellStart"/>
-      <w:r>
-        <w:rPr>
-          <w:rFonts w:ascii="Times New Roman" w:hAnsi="Times New Roman"/>
-          <w:szCs w:val="24"/>
-        </w:rPr>
-        <w:t>AgeCat</w:t>
-      </w:r>
-      <w:proofErr w:type="spellEnd"/>
-      <w:r>
-        <w:rPr>
-          <w:rFonts w:ascii="Times New Roman" w:hAnsi="Times New Roman"/>
-          <w:szCs w:val="24"/>
-        </w:rPr>
-        <w:t xml:space="preserve"> variable and Smoker. Describe this relationship.</w:t>
+        <w:t>Plot the relationship between the AgeCat variable and Smoker. Describe this relationship.</w:t>
       </w:r>
     </w:p>
     <w:p>
@@ -309,6 +261,35 @@
           <w:szCs w:val="24"/>
         </w:rPr>
         <w:t>How many missing values are there for smokers? For non-smokers? What percentage of smokers is missing FEV? Non-smokers? What does this tell you about any analysis you might do comparing smoking status to FEV?</w:t>
+      </w:r>
+    </w:p>
+    <w:p>
+      <w:pPr>
+        <w:pStyle w:val="BodyText2"/>
+        <w:spacing w:line="240" w:lineRule="auto"/>
+        <w:ind w:right="720"/>
+        <w:rPr>
+          <w:rFonts w:ascii="Times New Roman" w:hAnsi="Times New Roman"/>
+          <w:szCs w:val="24"/>
+        </w:rPr>
+      </w:pPr>
+    </w:p>
+    <w:p>
+      <w:pPr>
+        <w:pStyle w:val="BodyText2"/>
+        <w:spacing w:line="240" w:lineRule="auto"/>
+        <w:ind w:right="720"/>
+        <w:rPr>
+          <w:rFonts w:ascii="Times New Roman" w:hAnsi="Times New Roman"/>
+          <w:szCs w:val="24"/>
+        </w:rPr>
+      </w:pPr>
+      <w:r>
+        <w:rPr>
+          <w:rFonts w:ascii="Times New Roman" w:hAnsi="Times New Roman"/>
+          <w:szCs w:val="24"/>
+        </w:rPr>
+        <w:t xml:space="preserve">Please submit your answers, plots and relevant R code. </w:t>
       </w:r>
       <w:bookmarkStart w:id="0" w:name="_GoBack"/>
       <w:bookmarkEnd w:id="0"/>
@@ -902,6 +883,7 @@
     <w:lsdException w:name="HTML Sample" w:semiHidden="1" w:unhideWhenUsed="1"/>
     <w:lsdException w:name="HTML Typewriter" w:semiHidden="1" w:unhideWhenUsed="1"/>
     <w:lsdException w:name="HTML Variable" w:semiHidden="1" w:unhideWhenUsed="1"/>
+    <w:lsdException w:name="Normal Table" w:semiHidden="1" w:unhideWhenUsed="1"/>
     <w:lsdException w:name="annotation subject" w:semiHidden="1" w:unhideWhenUsed="1"/>
     <w:lsdException w:name="No List" w:semiHidden="1" w:unhideWhenUsed="1"/>
     <w:lsdException w:name="Outline List 1" w:semiHidden="1" w:unhideWhenUsed="1"/>
@@ -945,8 +927,10 @@
     <w:lsdException w:name="Table Elegant" w:semiHidden="1" w:unhideWhenUsed="1"/>
     <w:lsdException w:name="Table Professional" w:semiHidden="1" w:unhideWhenUsed="1"/>
     <w:lsdException w:name="Table Subtle 1" w:semiHidden="1" w:unhideWhenUsed="1"/>
+    <w:lsdException w:name="Table Subtle 2" w:semiHidden="1" w:unhideWhenUsed="1"/>
     <w:lsdException w:name="Table Web 1" w:semiHidden="1" w:unhideWhenUsed="1"/>
     <w:lsdException w:name="Table Web 2" w:semiHidden="1" w:unhideWhenUsed="1"/>
+    <w:lsdException w:name="Table Web 3" w:semiHidden="1" w:unhideWhenUsed="1"/>
     <w:lsdException w:name="Balloon Text" w:semiHidden="1" w:unhideWhenUsed="1"/>
     <w:lsdException w:name="Table Grid" w:uiPriority="59"/>
     <w:lsdException w:name="Table Theme" w:semiHidden="1" w:unhideWhenUsed="1"/>

</xml_diff>